<commit_message>
removed landing page, updated current project, removed section anchors
</commit_message>
<xml_diff>
--- a/assets/resume/Mike Stanley Resume.docx
+++ b/assets/resume/Mike Stanley Resume.docx
@@ -161,6 +161,21 @@
             <w:r>
               <w:t>lean manufacturing, manufacturing flow, and product process improvements.</w:t>
             </w:r>
+            <w:r>
+              <w:t xml:space="preserve"> </w:t>
+            </w:r>
+            <w:r>
+              <w:t xml:space="preserve">I am </w:t>
+            </w:r>
+            <w:r>
+              <w:t xml:space="preserve">looking to </w:t>
+            </w:r>
+            <w:r>
+              <w:t xml:space="preserve">transition </w:t>
+            </w:r>
+            <w:r>
+              <w:t>into a role in software development which is my passion.</w:t>
+            </w:r>
           </w:p>
         </w:tc>
       </w:tr>
@@ -261,9 +276,6 @@
             <w:pPr>
               <w:jc w:val="center"/>
             </w:pPr>
-            <w:r>
-              <w:t>Windchill</w:t>
-            </w:r>
           </w:p>
         </w:tc>
       </w:tr>
@@ -290,7 +302,13 @@
               <w:jc w:val="center"/>
             </w:pPr>
             <w:r>
-              <w:t>SLIM (Stability Laboratory Information Management)</w:t>
+              <w:t xml:space="preserve">HTML5, CSS, </w:t>
+            </w:r>
+            <w:r>
+              <w:t xml:space="preserve">JQuery, </w:t>
+            </w:r>
+            <w:r>
+              <w:t>Bootstrap, Handlebars</w:t>
             </w:r>
           </w:p>
         </w:tc>
@@ -331,15 +349,7 @@
               <w:jc w:val="center"/>
             </w:pPr>
             <w:r>
-              <w:t>HTML, CSS, Java</w:t>
-            </w:r>
-            <w:r>
-              <w:t>Script, Python</w:t>
-            </w:r>
-            <w:bookmarkStart w:id="0" w:name="_GoBack"/>
-            <w:bookmarkEnd w:id="0"/>
-            <w:r>
-              <w:t xml:space="preserve"> </w:t>
+              <w:t>NodeJS</w:t>
             </w:r>
           </w:p>
         </w:tc>
@@ -383,7 +393,7 @@
               <w:jc w:val="center"/>
             </w:pPr>
             <w:r>
-              <w:t>BMRAM (Asset Management)</w:t>
+              <w:t>ReactJS</w:t>
             </w:r>
           </w:p>
         </w:tc>
@@ -395,9 +405,6 @@
             <w:pPr>
               <w:jc w:val="center"/>
             </w:pPr>
-            <w:r>
-              <w:t>Infinity</w:t>
-            </w:r>
           </w:p>
         </w:tc>
       </w:tr>
@@ -484,23 +491,13 @@
             <w:pPr>
               <w:jc w:val="center"/>
             </w:pPr>
-            <w:r>
-              <w:t>Change Control</w:t>
-            </w:r>
           </w:p>
         </w:tc>
         <w:tc>
           <w:tcPr>
             <w:tcW w:w="3117" w:type="dxa"/>
           </w:tcPr>
-          <w:p>
-            <w:pPr>
-              <w:jc w:val="center"/>
-            </w:pPr>
-            <w:r>
-              <w:t>OOS Investigation Reports</w:t>
-            </w:r>
-          </w:p>
+          <w:p/>
         </w:tc>
       </w:tr>
       <w:tr>
@@ -521,14 +518,7 @@
           <w:tcPr>
             <w:tcW w:w="3117" w:type="dxa"/>
           </w:tcPr>
-          <w:p>
-            <w:pPr>
-              <w:jc w:val="center"/>
-            </w:pPr>
-            <w:r>
-              <w:t>Document Creation</w:t>
-            </w:r>
-          </w:p>
+          <w:p/>
         </w:tc>
         <w:tc>
           <w:tcPr>
@@ -538,9 +528,6 @@
             <w:pPr>
               <w:jc w:val="center"/>
             </w:pPr>
-            <w:r>
-              <w:t>NC Reports</w:t>
-            </w:r>
           </w:p>
         </w:tc>
       </w:tr>
@@ -554,7 +541,7 @@
               <w:jc w:val="center"/>
             </w:pPr>
             <w:r>
-              <w:t>Product Stability Coordination</w:t>
+              <w:t>Statistical Analysis</w:t>
             </w:r>
           </w:p>
         </w:tc>
@@ -566,9 +553,6 @@
             <w:pPr>
               <w:jc w:val="center"/>
             </w:pPr>
-            <w:r>
-              <w:t xml:space="preserve">21 CFR Part 820 </w:t>
-            </w:r>
           </w:p>
         </w:tc>
         <w:tc>
@@ -579,9 +563,6 @@
             <w:pPr>
               <w:jc w:val="center"/>
             </w:pPr>
-            <w:r>
-              <w:t>CAPA Investigations</w:t>
-            </w:r>
           </w:p>
         </w:tc>
       </w:tr>
@@ -595,7 +576,7 @@
               <w:jc w:val="center"/>
             </w:pPr>
             <w:r>
-              <w:t>Calibration Coordination</w:t>
+              <w:t>Technical Writing</w:t>
             </w:r>
           </w:p>
         </w:tc>
@@ -603,14 +584,7 @@
           <w:tcPr>
             <w:tcW w:w="3117" w:type="dxa"/>
           </w:tcPr>
-          <w:p>
-            <w:pPr>
-              <w:jc w:val="center"/>
-            </w:pPr>
-            <w:r>
-              <w:t>ISO 13485</w:t>
-            </w:r>
-          </w:p>
+          <w:p/>
         </w:tc>
         <w:tc>
           <w:tcPr>
@@ -620,9 +594,6 @@
             <w:pPr>
               <w:jc w:val="center"/>
             </w:pPr>
-            <w:r>
-              <w:t>Validation Development</w:t>
-            </w:r>
           </w:p>
         </w:tc>
       </w:tr>
@@ -636,7 +607,7 @@
               <w:jc w:val="center"/>
             </w:pPr>
             <w:r>
-              <w:t>Safety Committee Member</w:t>
+              <w:t>Validation Development</w:t>
             </w:r>
           </w:p>
         </w:tc>
@@ -648,9 +619,6 @@
             <w:pPr>
               <w:jc w:val="center"/>
             </w:pPr>
-            <w:r>
-              <w:t>Unlicensed First Responder</w:t>
-            </w:r>
           </w:p>
         </w:tc>
         <w:tc>
@@ -661,9 +629,6 @@
             <w:pPr>
               <w:jc w:val="center"/>
             </w:pPr>
-            <w:r>
-              <w:t>Technical Writing</w:t>
-            </w:r>
           </w:p>
         </w:tc>
       </w:tr>
@@ -677,7 +642,7 @@
               <w:jc w:val="center"/>
             </w:pPr>
             <w:r>
-              <w:t>ASQ Calibration Technician</w:t>
+              <w:t>Change Control</w:t>
             </w:r>
           </w:p>
         </w:tc>
@@ -689,9 +654,6 @@
             <w:pPr>
               <w:jc w:val="center"/>
             </w:pPr>
-            <w:r>
-              <w:t>Statistical Analysis</w:t>
-            </w:r>
           </w:p>
         </w:tc>
         <w:tc>
@@ -702,9 +664,6 @@
             <w:pPr>
               <w:jc w:val="center"/>
             </w:pPr>
-            <w:r>
-              <w:t>Quality Audits</w:t>
-            </w:r>
           </w:p>
         </w:tc>
       </w:tr>
@@ -730,9 +689,6 @@
             <w:pPr>
               <w:jc w:val="center"/>
             </w:pPr>
-            <w:r>
-              <w:t>Process Improvement</w:t>
-            </w:r>
           </w:p>
         </w:tc>
         <w:tc>
@@ -743,9 +699,6 @@
             <w:pPr>
               <w:jc w:val="center"/>
             </w:pPr>
-            <w:r>
-              <w:t>Lean Manufacturing</w:t>
-            </w:r>
           </w:p>
         </w:tc>
       </w:tr>
@@ -887,6 +840,7 @@
         <w:tc>
           <w:tcPr>
             <w:tcW w:w="4675" w:type="dxa"/>
+            <w:vMerge w:val="restart"/>
           </w:tcPr>
           <w:p>
             <w:pPr>
@@ -899,6 +853,11 @@
           <w:p>
             <w:pPr>
               <w:jc w:val="center"/>
+            </w:pPr>
+          </w:p>
+          <w:p>
+            <w:pPr>
+              <w:jc w:val="center"/>
               <w:rPr>
                 <w:sz w:val="24"/>
                 <w:szCs w:val="24"/>
@@ -907,6 +866,59 @@
             <w:r>
               <w:t>Provided upon request</w:t>
             </w:r>
+          </w:p>
+        </w:tc>
+      </w:tr>
+      <w:tr>
+        <w:tc>
+          <w:tcPr>
+            <w:tcW w:w="4675" w:type="dxa"/>
+          </w:tcPr>
+          <w:p>
+            <w:pPr>
+              <w:jc w:val="center"/>
+              <w:rPr>
+                <w:b/>
+              </w:rPr>
+            </w:pPr>
+            <w:r>
+              <w:rPr>
+                <w:b/>
+              </w:rPr>
+              <w:t>Full Stack Web Development Certification</w:t>
+            </w:r>
+          </w:p>
+          <w:p>
+            <w:pPr>
+              <w:jc w:val="center"/>
+              <w:rPr>
+                <w:bCs/>
+                <w:i/>
+                <w:iCs/>
+              </w:rPr>
+            </w:pPr>
+            <w:r>
+              <w:rPr>
+                <w:bCs/>
+                <w:i/>
+                <w:iCs/>
+              </w:rPr>
+              <w:t>Southern Methodist University</w:t>
+            </w:r>
+          </w:p>
+        </w:tc>
+        <w:tc>
+          <w:tcPr>
+            <w:tcW w:w="4675" w:type="dxa"/>
+            <w:vMerge/>
+          </w:tcPr>
+          <w:p>
+            <w:pPr>
+              <w:rPr>
+                <w:sz w:val="24"/>
+                <w:szCs w:val="24"/>
+              </w:rPr>
+            </w:pPr>
           </w:p>
         </w:tc>
       </w:tr>
@@ -940,38 +952,6 @@
           <w:szCs w:val="24"/>
         </w:rPr>
       </w:pPr>
-    </w:p>
-    <w:p>
-      <w:pPr>
-        <w:rPr>
-          <w:rFonts w:ascii="Arial" w:eastAsia="Arial" w:hAnsi="Arial" w:cs="Arial"/>
-          <w:b/>
-          <w:sz w:val="24"/>
-          <w:szCs w:val="24"/>
-        </w:rPr>
-      </w:pPr>
-    </w:p>
-    <w:p>
-      <w:pPr>
-        <w:rPr>
-          <w:rFonts w:ascii="Arial" w:eastAsia="Arial" w:hAnsi="Arial" w:cs="Arial"/>
-          <w:b/>
-          <w:sz w:val="24"/>
-          <w:szCs w:val="24"/>
-        </w:rPr>
-      </w:pPr>
-    </w:p>
-    <w:p>
-      <w:pPr>
-        <w:rPr>
-          <w:rFonts w:ascii="Arial" w:eastAsia="Arial" w:hAnsi="Arial" w:cs="Arial"/>
-          <w:b/>
-          <w:sz w:val="24"/>
-          <w:szCs w:val="24"/>
-        </w:rPr>
-      </w:pPr>
-      <w:bookmarkStart w:id="1" w:name="_gjdgxs" w:colFirst="0" w:colLast="0"/>
-      <w:bookmarkEnd w:id="1"/>
     </w:p>
     <w:tbl>
       <w:tblPr>
@@ -1016,6 +996,8 @@
                 <w:szCs w:val="24"/>
               </w:rPr>
             </w:pPr>
+            <w:bookmarkStart w:id="0" w:name="_gjdgxs" w:colFirst="0" w:colLast="0"/>
+            <w:bookmarkEnd w:id="0"/>
             <w:r>
               <w:rPr>
                 <w:rFonts w:ascii="Arial" w:eastAsia="Arial" w:hAnsi="Arial" w:cs="Arial"/>
@@ -1024,6 +1006,7 @@
                 <w:sz w:val="24"/>
                 <w:szCs w:val="24"/>
               </w:rPr>
+              <w:lastRenderedPageBreak/>
               <w:t>Work Experience:</w:t>
             </w:r>
           </w:p>
@@ -1115,6 +1098,68 @@
         </w:trPr>
         <w:tc>
           <w:tcPr>
+            <w:tcW w:w="9350" w:type="dxa"/>
+            <w:gridSpan w:val="2"/>
+          </w:tcPr>
+          <w:p>
+            <w:pPr>
+              <w:jc w:val="center"/>
+              <w:rPr>
+                <w:b/>
+              </w:rPr>
+            </w:pPr>
+            <w:r>
+              <w:rPr>
+                <w:b/>
+              </w:rPr>
+              <w:t>Quality Engineer I</w:t>
+            </w:r>
+          </w:p>
+        </w:tc>
+      </w:tr>
+      <w:tr>
+        <w:trPr>
+          <w:jc w:val="center"/>
+        </w:trPr>
+        <w:tc>
+          <w:tcPr>
+            <w:tcW w:w="9350" w:type="dxa"/>
+            <w:gridSpan w:val="2"/>
+          </w:tcPr>
+          <w:p>
+            <w:pPr>
+              <w:pStyle w:val="ListParagraph"/>
+              <w:numPr>
+                <w:ilvl w:val="0"/>
+                <w:numId w:val="12"/>
+              </w:numPr>
+              <w:rPr>
+                <w:b/>
+              </w:rPr>
+            </w:pPr>
+            <w:r>
+              <w:rPr>
+                <w:bCs/>
+              </w:rPr>
+              <w:t xml:space="preserve">Look up QE </w:t>
+            </w:r>
+            <w:r>
+              <w:rPr>
+                <w:bCs/>
+              </w:rPr>
+              <w:t>functions</w:t>
+            </w:r>
+            <w:bookmarkStart w:id="1" w:name="_GoBack"/>
+            <w:bookmarkEnd w:id="1"/>
+          </w:p>
+        </w:tc>
+      </w:tr>
+      <w:tr>
+        <w:trPr>
+          <w:jc w:val="center"/>
+        </w:trPr>
+        <w:tc>
+          <w:tcPr>
             <w:tcW w:w="4675" w:type="dxa"/>
           </w:tcPr>
           <w:p>
@@ -1131,7 +1176,13 @@
               <w:t xml:space="preserve">Lead Inspector </w:t>
             </w:r>
             <w:r>
-              <w:t>(October 2017 – present)</w:t>
+              <w:t xml:space="preserve">(October 2017 – </w:t>
+            </w:r>
+            <w:r>
+              <w:t>October 2019</w:t>
+            </w:r>
+            <w:r>
+              <w:t>)</w:t>
             </w:r>
           </w:p>
         </w:tc>
@@ -1973,7 +2024,6 @@
                 <w:sz w:val="24"/>
                 <w:szCs w:val="24"/>
               </w:rPr>
-              <w:lastRenderedPageBreak/>
               <w:t>Work Experience Continued:</w:t>
             </w:r>
           </w:p>
@@ -2019,6 +2069,7 @@
                 <w:sz w:val="24"/>
                 <w:szCs w:val="24"/>
               </w:rPr>
+              <w:lastRenderedPageBreak/>
               <w:t>Medix Scientific</w:t>
             </w:r>
             <w:r>
@@ -4175,6 +4226,119 @@
     </w:lvl>
   </w:abstractNum>
   <w:abstractNum w:abstractNumId="4" w15:restartNumberingAfterBreak="0">
+    <w:nsid w:val="20587D40"/>
+    <w:multiLevelType w:val="hybridMultilevel"/>
+    <w:tmpl w:val="9AC60512"/>
+    <w:lvl w:ilvl="0" w:tplc="04090001">
+      <w:start w:val="1"/>
+      <w:numFmt w:val="bullet"/>
+      <w:lvlText w:val=""/>
+      <w:lvlJc w:val="left"/>
+      <w:pPr>
+        <w:ind w:left="720" w:hanging="360"/>
+      </w:pPr>
+      <w:rPr>
+        <w:rFonts w:ascii="Symbol" w:hAnsi="Symbol" w:hint="default"/>
+      </w:rPr>
+    </w:lvl>
+    <w:lvl w:ilvl="1" w:tplc="04090003" w:tentative="1">
+      <w:start w:val="1"/>
+      <w:numFmt w:val="bullet"/>
+      <w:lvlText w:val="o"/>
+      <w:lvlJc w:val="left"/>
+      <w:pPr>
+        <w:ind w:left="1440" w:hanging="360"/>
+      </w:pPr>
+      <w:rPr>
+        <w:rFonts w:ascii="Courier New" w:hAnsi="Courier New" w:cs="Courier New" w:hint="default"/>
+      </w:rPr>
+    </w:lvl>
+    <w:lvl w:ilvl="2" w:tplc="04090005" w:tentative="1">
+      <w:start w:val="1"/>
+      <w:numFmt w:val="bullet"/>
+      <w:lvlText w:val=""/>
+      <w:lvlJc w:val="left"/>
+      <w:pPr>
+        <w:ind w:left="2160" w:hanging="360"/>
+      </w:pPr>
+      <w:rPr>
+        <w:rFonts w:ascii="Wingdings" w:hAnsi="Wingdings" w:hint="default"/>
+      </w:rPr>
+    </w:lvl>
+    <w:lvl w:ilvl="3" w:tplc="04090001" w:tentative="1">
+      <w:start w:val="1"/>
+      <w:numFmt w:val="bullet"/>
+      <w:lvlText w:val=""/>
+      <w:lvlJc w:val="left"/>
+      <w:pPr>
+        <w:ind w:left="2880" w:hanging="360"/>
+      </w:pPr>
+      <w:rPr>
+        <w:rFonts w:ascii="Symbol" w:hAnsi="Symbol" w:hint="default"/>
+      </w:rPr>
+    </w:lvl>
+    <w:lvl w:ilvl="4" w:tplc="04090003" w:tentative="1">
+      <w:start w:val="1"/>
+      <w:numFmt w:val="bullet"/>
+      <w:lvlText w:val="o"/>
+      <w:lvlJc w:val="left"/>
+      <w:pPr>
+        <w:ind w:left="3600" w:hanging="360"/>
+      </w:pPr>
+      <w:rPr>
+        <w:rFonts w:ascii="Courier New" w:hAnsi="Courier New" w:cs="Courier New" w:hint="default"/>
+      </w:rPr>
+    </w:lvl>
+    <w:lvl w:ilvl="5" w:tplc="04090005" w:tentative="1">
+      <w:start w:val="1"/>
+      <w:numFmt w:val="bullet"/>
+      <w:lvlText w:val=""/>
+      <w:lvlJc w:val="left"/>
+      <w:pPr>
+        <w:ind w:left="4320" w:hanging="360"/>
+      </w:pPr>
+      <w:rPr>
+        <w:rFonts w:ascii="Wingdings" w:hAnsi="Wingdings" w:hint="default"/>
+      </w:rPr>
+    </w:lvl>
+    <w:lvl w:ilvl="6" w:tplc="04090001" w:tentative="1">
+      <w:start w:val="1"/>
+      <w:numFmt w:val="bullet"/>
+      <w:lvlText w:val=""/>
+      <w:lvlJc w:val="left"/>
+      <w:pPr>
+        <w:ind w:left="5040" w:hanging="360"/>
+      </w:pPr>
+      <w:rPr>
+        <w:rFonts w:ascii="Symbol" w:hAnsi="Symbol" w:hint="default"/>
+      </w:rPr>
+    </w:lvl>
+    <w:lvl w:ilvl="7" w:tplc="04090003" w:tentative="1">
+      <w:start w:val="1"/>
+      <w:numFmt w:val="bullet"/>
+      <w:lvlText w:val="o"/>
+      <w:lvlJc w:val="left"/>
+      <w:pPr>
+        <w:ind w:left="5760" w:hanging="360"/>
+      </w:pPr>
+      <w:rPr>
+        <w:rFonts w:ascii="Courier New" w:hAnsi="Courier New" w:cs="Courier New" w:hint="default"/>
+      </w:rPr>
+    </w:lvl>
+    <w:lvl w:ilvl="8" w:tplc="04090005" w:tentative="1">
+      <w:start w:val="1"/>
+      <w:numFmt w:val="bullet"/>
+      <w:lvlText w:val=""/>
+      <w:lvlJc w:val="left"/>
+      <w:pPr>
+        <w:ind w:left="6480" w:hanging="360"/>
+      </w:pPr>
+      <w:rPr>
+        <w:rFonts w:ascii="Wingdings" w:hAnsi="Wingdings" w:hint="default"/>
+      </w:rPr>
+    </w:lvl>
+  </w:abstractNum>
+  <w:abstractNum w:abstractNumId="5" w15:restartNumberingAfterBreak="0">
     <w:nsid w:val="2DEA2500"/>
     <w:multiLevelType w:val="hybridMultilevel"/>
     <w:tmpl w:val="2BB4F58E"/>
@@ -4288,7 +4452,7 @@
       </w:rPr>
     </w:lvl>
   </w:abstractNum>
-  <w:abstractNum w:abstractNumId="5" w15:restartNumberingAfterBreak="0">
+  <w:abstractNum w:abstractNumId="6" w15:restartNumberingAfterBreak="0">
     <w:nsid w:val="2E471561"/>
     <w:multiLevelType w:val="hybridMultilevel"/>
     <w:tmpl w:val="AE601B1E"/>
@@ -4402,7 +4566,7 @@
       </w:rPr>
     </w:lvl>
   </w:abstractNum>
-  <w:abstractNum w:abstractNumId="6" w15:restartNumberingAfterBreak="0">
+  <w:abstractNum w:abstractNumId="7" w15:restartNumberingAfterBreak="0">
     <w:nsid w:val="4D2708F6"/>
     <w:multiLevelType w:val="hybridMultilevel"/>
     <w:tmpl w:val="7B5ABC50"/>
@@ -4516,7 +4680,7 @@
       </w:rPr>
     </w:lvl>
   </w:abstractNum>
-  <w:abstractNum w:abstractNumId="7" w15:restartNumberingAfterBreak="0">
+  <w:abstractNum w:abstractNumId="8" w15:restartNumberingAfterBreak="0">
     <w:nsid w:val="59CB0AFF"/>
     <w:multiLevelType w:val="hybridMultilevel"/>
     <w:tmpl w:val="AE3813D6"/>
@@ -4630,7 +4794,7 @@
       </w:rPr>
     </w:lvl>
   </w:abstractNum>
-  <w:abstractNum w:abstractNumId="8" w15:restartNumberingAfterBreak="0">
+  <w:abstractNum w:abstractNumId="9" w15:restartNumberingAfterBreak="0">
     <w:nsid w:val="701114A8"/>
     <w:multiLevelType w:val="hybridMultilevel"/>
     <w:tmpl w:val="D3C614D4"/>
@@ -4744,7 +4908,7 @@
       </w:rPr>
     </w:lvl>
   </w:abstractNum>
-  <w:abstractNum w:abstractNumId="9" w15:restartNumberingAfterBreak="0">
+  <w:abstractNum w:abstractNumId="10" w15:restartNumberingAfterBreak="0">
     <w:nsid w:val="79AF0AAC"/>
     <w:multiLevelType w:val="hybridMultilevel"/>
     <w:tmpl w:val="9738D0C4"/>
@@ -4858,7 +5022,7 @@
       </w:rPr>
     </w:lvl>
   </w:abstractNum>
-  <w:abstractNum w:abstractNumId="10" w15:restartNumberingAfterBreak="0">
+  <w:abstractNum w:abstractNumId="11" w15:restartNumberingAfterBreak="0">
     <w:nsid w:val="7ABA0CBB"/>
     <w:multiLevelType w:val="hybridMultilevel"/>
     <w:tmpl w:val="3E128C76"/>
@@ -4979,31 +5143,34 @@
     <w:abstractNumId w:val="0"/>
   </w:num>
   <w:num w:numId="3">
-    <w:abstractNumId w:val="9"/>
+    <w:abstractNumId w:val="10"/>
   </w:num>
   <w:num w:numId="4">
     <w:abstractNumId w:val="3"/>
   </w:num>
   <w:num w:numId="5">
-    <w:abstractNumId w:val="8"/>
+    <w:abstractNumId w:val="9"/>
   </w:num>
   <w:num w:numId="6">
     <w:abstractNumId w:val="2"/>
   </w:num>
   <w:num w:numId="7">
-    <w:abstractNumId w:val="4"/>
+    <w:abstractNumId w:val="5"/>
   </w:num>
   <w:num w:numId="8">
-    <w:abstractNumId w:val="5"/>
+    <w:abstractNumId w:val="6"/>
   </w:num>
   <w:num w:numId="9">
+    <w:abstractNumId w:val="8"/>
+  </w:num>
+  <w:num w:numId="10">
+    <w:abstractNumId w:val="11"/>
+  </w:num>
+  <w:num w:numId="11">
     <w:abstractNumId w:val="7"/>
   </w:num>
-  <w:num w:numId="10">
-    <w:abstractNumId w:val="10"/>
-  </w:num>
-  <w:num w:numId="11">
-    <w:abstractNumId w:val="6"/>
+  <w:num w:numId="12">
+    <w:abstractNumId w:val="4"/>
   </w:num>
 </w:numbering>
 </file>
@@ -5131,6 +5298,7 @@
     <w:lsdException w:name="HTML Sample" w:semiHidden="1" w:unhideWhenUsed="1"/>
     <w:lsdException w:name="HTML Typewriter" w:semiHidden="1" w:unhideWhenUsed="1"/>
     <w:lsdException w:name="HTML Variable" w:semiHidden="1" w:unhideWhenUsed="1"/>
+    <w:lsdException w:name="Normal Table" w:semiHidden="1" w:unhideWhenUsed="1"/>
     <w:lsdException w:name="annotation subject" w:semiHidden="1" w:unhideWhenUsed="1"/>
     <w:lsdException w:name="No List" w:semiHidden="1" w:unhideWhenUsed="1"/>
     <w:lsdException w:name="Outline List 1" w:semiHidden="1" w:unhideWhenUsed="1"/>
@@ -5173,8 +5341,11 @@
     <w:lsdException w:name="Table Contemporary" w:semiHidden="1" w:unhideWhenUsed="1"/>
     <w:lsdException w:name="Table Elegant" w:semiHidden="1" w:unhideWhenUsed="1"/>
     <w:lsdException w:name="Table Professional" w:semiHidden="1" w:unhideWhenUsed="1"/>
+    <w:lsdException w:name="Table Subtle 1" w:semiHidden="1" w:unhideWhenUsed="1"/>
     <w:lsdException w:name="Table Subtle 2" w:semiHidden="1" w:unhideWhenUsed="1"/>
     <w:lsdException w:name="Table Web 1" w:semiHidden="1" w:unhideWhenUsed="1"/>
+    <w:lsdException w:name="Table Web 2" w:semiHidden="1" w:unhideWhenUsed="1"/>
+    <w:lsdException w:name="Table Web 3" w:semiHidden="1" w:unhideWhenUsed="1"/>
     <w:lsdException w:name="Balloon Text" w:semiHidden="1" w:unhideWhenUsed="1"/>
     <w:lsdException w:name="Table Grid" w:uiPriority="39"/>
     <w:lsdException w:name="Table Theme" w:semiHidden="1" w:unhideWhenUsed="1"/>

</xml_diff>